<commit_message>
feat: additional2 task done
</commit_message>
<xml_diff>
--- a/mylabs/lab4/lab4.docx
+++ b/mylabs/lab4/lab4.docx
@@ -1201,7 +1201,7 @@
           <w:sz w:val="26"/>
           <w:szCs w:val="26"/>
         </w:rPr>
-        <w:t>b)  Переписать исходны</w:t>
+        <w:t>Переписать исходны</w:t>
       </w:r>
       <w:r>
         <w:rPr>
@@ -1255,7 +1255,7 @@
           <w:sz w:val="26"/>
           <w:szCs w:val="26"/>
         </w:rPr>
-        <w:t xml:space="preserve">c)  Сравнить полученные результаты и объяснить их сходство/различие. </w:t>
+        <w:t xml:space="preserve">Сравнить полученные результаты и объяснить их сходство/различие. </w:t>
       </w:r>
     </w:p>
     <w:p>
@@ -1337,7 +1337,7 @@
           <w:sz w:val="26"/>
           <w:szCs w:val="26"/>
         </w:rPr>
-        <w:t xml:space="preserve">a)  Используя свою исходную программу из обязательного задания, программу из дополнительного задания No1 и программу из дополнительного задания No2, сравнить стократное время выполнения парсинга + конвертации в цикле. </w:t>
+        <w:t xml:space="preserve">Используя свою исходную программу из обязательного задания, программу из дополнительного задания No1 и программу из дополнительного задания No2, сравнить стократное время выполнения парсинга + конвертации в цикле. </w:t>
       </w:r>
     </w:p>
     <w:p>
@@ -1359,7 +1359,7 @@
           <w:sz w:val="26"/>
           <w:szCs w:val="26"/>
         </w:rPr>
-        <w:t xml:space="preserve">b)  Проанализировать полученные результаты и объяснить их сходство/различие. </w:t>
+        <w:t>Проанализировать полученные результаты и объяснить их сходство/различие.</w:t>
       </w:r>
     </w:p>
     <w:p>
@@ -1429,8 +1429,18 @@
           <w:sz w:val="26"/>
           <w:szCs w:val="26"/>
         </w:rPr>
-        <w:t xml:space="preserve"> формат (кроме JSON, YAML, XML, HTML): PROTOBUF, TSV, CSV, WML и т.п. </w:t>
-      </w:r>
+        <w:t xml:space="preserve"> формат (кроме JSON, YAML, XML, HTML): PROTOBUF, TSV, CSV, WML и </w:t>
+      </w:r>
+      <w:proofErr w:type="gramStart"/>
+      <w:r>
+        <w:rPr>
+          <w:rFonts w:ascii="Fira Code" w:hAnsi="Fira Code" w:cs="Fira Code"/>
+          <w:sz w:val="26"/>
+          <w:szCs w:val="26"/>
+        </w:rPr>
+        <w:t>т.п.</w:t>
+      </w:r>
+      <w:proofErr w:type="gramEnd"/>
     </w:p>
     <w:p>
       <w:pPr>
@@ -1674,6 +1684,7 @@
         <w:docPartUnique/>
       </w:docPartObj>
     </w:sdtPr>
+    <w:sdtEndPr/>
     <w:sdtContent>
       <w:p>
         <w:pPr>

</xml_diff>